<commit_message>
revise hull no length to 20 ieps payment instruction cert result - catered prqc assessment OCR COS cater same IMO and ship name
</commit_message>
<xml_diff>
--- a/service/src/main/resources/server/report/template/SR Payment Instruction.docx
+++ b/service/src/main/resources/server/report/template/SR Payment Instruction.docx
@@ -1,6 +1,6 @@
 
 <file path=word/document.xml><?xml version="1.0" encoding="utf-8"?>
-<w:document xmlns:wpc="http://schemas.microsoft.com/office/word/2010/wordprocessingCanvas" xmlns:cx="http://schemas.microsoft.com/office/drawing/2014/chartex" xmlns:cx1="http://schemas.microsoft.com/office/drawing/2015/9/8/chartex" xmlns:cx2="http://schemas.microsoft.com/office/drawing/2015/10/21/chartex" xmlns:cx3="http://schemas.microsoft.com/office/drawing/2016/5/9/chartex" xmlns:cx4="http://schemas.microsoft.com/office/drawing/2016/5/10/chartex" xmlns:cx5="http://schemas.microsoft.com/office/drawing/2016/5/11/chartex" xmlns:cx6="http://schemas.microsoft.com/office/drawing/2016/5/12/chartex" xmlns:cx7="http://schemas.microsoft.com/office/drawing/2016/5/13/chartex" xmlns:cx8="http://schemas.microsoft.com/office/drawing/2016/5/14/chartex" xmlns:mc="http://schemas.openxmlformats.org/markup-compatibility/2006" xmlns:aink="http://schemas.microsoft.com/office/drawing/2016/ink" xmlns:am3d="http://schemas.microsoft.com/office/drawing/2017/model3d" xmlns:o="urn:schemas-microsoft-com:office:office" xmlns:r="http://schemas.openxmlformats.org/officeDocument/2006/relationships" xmlns:m="http://schemas.openxmlformats.org/officeDocument/2006/math" xmlns:v="urn:schemas-microsoft-com:vml" xmlns:wp14="http://schemas.microsoft.com/office/word/2010/wordprocessingDrawing" xmlns:wp="http://schemas.openxmlformats.org/drawingml/2006/wordprocessingDrawing" xmlns:w10="urn:schemas-microsoft-com:office:word" xmlns:w="http://schemas.openxmlformats.org/wordprocessingml/2006/main" xmlns:w14="http://schemas.microsoft.com/office/word/2010/wordml" xmlns:w15="http://schemas.microsoft.com/office/word/2012/wordml" xmlns:w16cid="http://schemas.microsoft.com/office/word/2016/wordml/cid" xmlns:w16se="http://schemas.microsoft.com/office/word/2015/wordml/symex" xmlns:wpg="http://schemas.microsoft.com/office/word/2010/wordprocessingGroup" xmlns:wpi="http://schemas.microsoft.com/office/word/2010/wordprocessingInk" xmlns:wne="http://schemas.microsoft.com/office/word/2006/wordml" xmlns:wps="http://schemas.microsoft.com/office/word/2010/wordprocessingShape" mc:Ignorable="w14 w15 w16se w16cid wp14">
+<w:document xmlns:wpc="http://schemas.microsoft.com/office/word/2010/wordprocessingCanvas" xmlns:cx="http://schemas.microsoft.com/office/drawing/2014/chartex" xmlns:cx1="http://schemas.microsoft.com/office/drawing/2015/9/8/chartex" xmlns:cx2="http://schemas.microsoft.com/office/drawing/2015/10/21/chartex" xmlns:cx3="http://schemas.microsoft.com/office/drawing/2016/5/9/chartex" xmlns:cx4="http://schemas.microsoft.com/office/drawing/2016/5/10/chartex" xmlns:cx5="http://schemas.microsoft.com/office/drawing/2016/5/11/chartex" xmlns:cx6="http://schemas.microsoft.com/office/drawing/2016/5/12/chartex" xmlns:cx7="http://schemas.microsoft.com/office/drawing/2016/5/13/chartex" xmlns:cx8="http://schemas.microsoft.com/office/drawing/2016/5/14/chartex" xmlns:mc="http://schemas.openxmlformats.org/markup-compatibility/2006" xmlns:aink="http://schemas.microsoft.com/office/drawing/2016/ink" xmlns:am3d="http://schemas.microsoft.com/office/drawing/2017/model3d" xmlns:o="urn:schemas-microsoft-com:office:office" xmlns:r="http://schemas.openxmlformats.org/officeDocument/2006/relationships" xmlns:m="http://schemas.openxmlformats.org/officeDocument/2006/math" xmlns:v="urn:schemas-microsoft-com:vml" xmlns:wp14="http://schemas.microsoft.com/office/word/2010/wordprocessingDrawing" xmlns:wp="http://schemas.openxmlformats.org/drawingml/2006/wordprocessingDrawing" xmlns:w10="urn:schemas-microsoft-com:office:word" xmlns:w="http://schemas.openxmlformats.org/wordprocessingml/2006/main" xmlns:w14="http://schemas.microsoft.com/office/word/2010/wordml" xmlns:w15="http://schemas.microsoft.com/office/word/2012/wordml" xmlns:w16cex="http://schemas.microsoft.com/office/word/2018/wordml/cex" xmlns:w16cid="http://schemas.microsoft.com/office/word/2016/wordml/cid" xmlns:w16="http://schemas.microsoft.com/office/word/2018/wordml" xmlns:w16se="http://schemas.microsoft.com/office/word/2015/wordml/symex" xmlns:wpg="http://schemas.microsoft.com/office/word/2010/wordprocessingGroup" xmlns:wpi="http://schemas.microsoft.com/office/word/2010/wordprocessingInk" xmlns:wne="http://schemas.microsoft.com/office/word/2006/wordml" xmlns:wps="http://schemas.microsoft.com/office/word/2010/wordprocessingShape" mc:Ignorable="w14 w15 w16se w16cid w16 w16cex wp14">
   <w:body>
     <w:p>
       <w:pPr>
@@ -14,7 +14,7 @@
       </w:pPr>
       <w:r>
         <w:rPr>
-          <w:rFonts w:ascii="Microsoft JhengHei" w:eastAsia="Microsoft JhengHei" w:hAnsi="Microsoft JhengHei" w:cs="Microsoft JhengHei"/>
+          <w:rFonts w:ascii="微軟正黑體" w:eastAsia="微軟正黑體" w:hAnsi="微軟正黑體" w:cs="微軟正黑體"/>
           <w:sz w:val="20"/>
           <w:szCs w:val="20"/>
         </w:rPr>
@@ -27,7 +27,7 @@
         <w:ind w:left="551" w:hanging="566"/>
         <w:jc w:val="both"/>
         <w:rPr>
-          <w:rFonts w:ascii="Microsoft JhengHei" w:eastAsia="Microsoft JhengHei" w:hAnsi="Microsoft JhengHei" w:cs="Microsoft JhengHei"/>
+          <w:rFonts w:ascii="微軟正黑體" w:eastAsia="微軟正黑體" w:hAnsi="微軟正黑體" w:cs="微軟正黑體"/>
           <w:sz w:val="16"/>
           <w:szCs w:val="16"/>
           <w:u w:val="single" w:color="000000"/>
@@ -35,7 +35,7 @@
       </w:pPr>
       <w:r>
         <w:rPr>
-          <w:rFonts w:ascii="Microsoft JhengHei" w:eastAsia="Microsoft JhengHei" w:hAnsi="Microsoft JhengHei" w:cs="Microsoft JhengHei"/>
+          <w:rFonts w:ascii="微軟正黑體" w:eastAsia="微軟正黑體" w:hAnsi="微軟正黑體" w:cs="微軟正黑體"/>
           <w:sz w:val="16"/>
           <w:szCs w:val="16"/>
         </w:rPr>
@@ -43,7 +43,7 @@
       </w:r>
       <w:r>
         <w:rPr>
-          <w:rFonts w:ascii="Microsoft JhengHei" w:eastAsia="Microsoft JhengHei" w:hAnsi="Microsoft JhengHei" w:cs="Microsoft JhengHei"/>
+          <w:rFonts w:ascii="微軟正黑體" w:eastAsia="微軟正黑體" w:hAnsi="微軟正黑體" w:cs="微軟正黑體"/>
           <w:sz w:val="18"/>
           <w:szCs w:val="18"/>
         </w:rPr>
@@ -51,7 +51,7 @@
       </w:r>
       <w:r>
         <w:rPr>
-          <w:rFonts w:ascii="Microsoft JhengHei" w:eastAsia="Microsoft JhengHei" w:hAnsi="Microsoft JhengHei" w:cs="Microsoft JhengHei"/>
+          <w:rFonts w:ascii="微軟正黑體" w:eastAsia="微軟正黑體" w:hAnsi="微軟正黑體" w:cs="微軟正黑體"/>
           <w:sz w:val="16"/>
           <w:szCs w:val="16"/>
           <w:u w:val="single" w:color="000000"/>
@@ -71,7 +71,7 @@
       </w:pPr>
       <w:r>
         <w:rPr>
-          <w:rFonts w:ascii="Microsoft JhengHei" w:eastAsia="Microsoft JhengHei" w:hAnsi="Microsoft JhengHei" w:cs="Microsoft JhengHei"/>
+          <w:rFonts w:ascii="微軟正黑體" w:eastAsia="微軟正黑體" w:hAnsi="微軟正黑體" w:cs="微軟正黑體"/>
           <w:sz w:val="16"/>
           <w:szCs w:val="16"/>
         </w:rPr>
@@ -79,7 +79,7 @@
       </w:r>
       <w:r>
         <w:rPr>
-          <w:rFonts w:ascii="Microsoft JhengHei" w:eastAsia="Microsoft JhengHei" w:hAnsi="Microsoft JhengHei" w:cs="Microsoft JhengHei"/>
+          <w:rFonts w:ascii="微軟正黑體" w:eastAsia="微軟正黑體" w:hAnsi="微軟正黑體" w:cs="微軟正黑體"/>
           <w:b/>
           <w:bCs/>
           <w:sz w:val="16"/>
@@ -89,15 +89,31 @@
       </w:r>
       <w:r>
         <w:rPr>
-          <w:rFonts w:ascii="Microsoft JhengHei" w:eastAsia="Microsoft JhengHei" w:hAnsi="Microsoft JhengHei" w:cs="Microsoft JhengHei"/>
-          <w:sz w:val="16"/>
-          <w:szCs w:val="16"/>
-        </w:rPr>
-        <w:t>，郵寄到香港統一碼頭道三十八號海港政府大樓三樓海事處收，並請在支票、匯票或本票背面寫上「</w:t>
-      </w:r>
-      <w:r>
-        <w:rPr>
-          <w:rFonts w:ascii="Microsoft JhengHei" w:eastAsia="Microsoft JhengHei" w:hAnsi="Microsoft JhengHei" w:cs="Microsoft JhengHei"/>
+          <w:rFonts w:ascii="微軟正黑體" w:eastAsia="微軟正黑體" w:hAnsi="微軟正黑體" w:cs="微軟正黑體"/>
+          <w:sz w:val="16"/>
+          <w:szCs w:val="16"/>
+        </w:rPr>
+        <w:t>，郵寄到香港統一碼頭道三十八號海港政府大樓三樓</w:t>
+      </w:r>
+      <w:r>
+        <w:rPr>
+          <w:rFonts w:ascii="微軟正黑體" w:eastAsia="微軟正黑體" w:hAnsi="微軟正黑體" w:cs="微軟正黑體" w:hint="eastAsia"/>
+          <w:sz w:val="16"/>
+          <w:szCs w:val="16"/>
+        </w:rPr>
+        <w:t>繳費</w:t>
+      </w:r>
+      <w:r>
+        <w:rPr>
+          <w:rFonts w:ascii="微軟正黑體" w:eastAsia="微軟正黑體" w:hAnsi="微軟正黑體" w:cs="微軟正黑體"/>
+          <w:sz w:val="16"/>
+          <w:szCs w:val="16"/>
+        </w:rPr>
+        <w:t>處收，並請在支票、匯票或本票背面寫上「</w:t>
+      </w:r>
+      <w:r>
+        <w:rPr>
+          <w:rFonts w:ascii="微軟正黑體" w:eastAsia="微軟正黑體" w:hAnsi="微軟正黑體" w:cs="微軟正黑體"/>
           <w:b/>
           <w:bCs/>
           <w:sz w:val="16"/>
@@ -107,7 +123,7 @@
       </w:r>
       <w:r>
         <w:rPr>
-          <w:rFonts w:ascii="Microsoft JhengHei" w:eastAsia="Microsoft JhengHei" w:hAnsi="Microsoft JhengHei" w:cs="Microsoft JhengHei"/>
+          <w:rFonts w:ascii="微軟正黑體" w:eastAsia="微軟正黑體" w:hAnsi="微軟正黑體" w:cs="微軟正黑體"/>
           <w:sz w:val="16"/>
           <w:szCs w:val="16"/>
         </w:rPr>
@@ -115,7 +131,7 @@
       </w:r>
       <w:r>
         <w:rPr>
-          <w:rFonts w:ascii="Microsoft JhengHei" w:eastAsia="Microsoft JhengHei" w:hAnsi="Microsoft JhengHei" w:cs="Microsoft JhengHei"/>
+          <w:rFonts w:ascii="微軟正黑體" w:eastAsia="微軟正黑體" w:hAnsi="微軟正黑體" w:cs="微軟正黑體"/>
           <w:b/>
           <w:bCs/>
           <w:sz w:val="16"/>
@@ -125,7 +141,7 @@
       </w:r>
       <w:r>
         <w:rPr>
-          <w:rFonts w:ascii="Microsoft JhengHei" w:eastAsia="Microsoft JhengHei" w:hAnsi="Microsoft JhengHei" w:cs="Microsoft JhengHei"/>
+          <w:rFonts w:ascii="微軟正黑體" w:eastAsia="微軟正黑體" w:hAnsi="微軟正黑體" w:cs="微軟正黑體"/>
           <w:sz w:val="16"/>
           <w:szCs w:val="16"/>
         </w:rPr>
@@ -133,7 +149,7 @@
       </w:r>
       <w:r>
         <w:rPr>
-          <w:rFonts w:ascii="Microsoft JhengHei" w:eastAsia="Microsoft JhengHei" w:hAnsi="Microsoft JhengHei" w:cs="Microsoft JhengHei"/>
+          <w:rFonts w:ascii="微軟正黑體" w:eastAsia="微軟正黑體" w:hAnsi="微軟正黑體" w:cs="微軟正黑體"/>
           <w:b/>
           <w:bCs/>
           <w:sz w:val="16"/>
@@ -143,7 +159,7 @@
       </w:r>
       <w:r>
         <w:rPr>
-          <w:rFonts w:ascii="Microsoft JhengHei" w:eastAsia="Microsoft JhengHei" w:hAnsi="Microsoft JhengHei" w:cs="Microsoft JhengHei"/>
+          <w:rFonts w:ascii="微軟正黑體" w:eastAsia="微軟正黑體" w:hAnsi="微軟正黑體" w:cs="微軟正黑體"/>
           <w:b/>
           <w:bCs/>
           <w:color w:val="222222"/>
@@ -154,7 +170,7 @@
       </w:r>
       <w:r>
         <w:rPr>
-          <w:rFonts w:ascii="Microsoft JhengHei" w:eastAsia="Microsoft JhengHei" w:hAnsi="Microsoft JhengHei" w:cs="Microsoft JhengHei"/>
+          <w:rFonts w:ascii="微軟正黑體" w:eastAsia="微軟正黑體" w:hAnsi="微軟正黑體" w:cs="微軟正黑體"/>
           <w:b/>
           <w:bCs/>
           <w:sz w:val="16"/>
@@ -164,7 +180,7 @@
       </w:r>
       <w:r>
         <w:rPr>
-          <w:rFonts w:ascii="Microsoft JhengHei" w:eastAsia="Microsoft JhengHei" w:hAnsi="Microsoft JhengHei" w:cs="Microsoft JhengHei"/>
+          <w:rFonts w:ascii="微軟正黑體" w:eastAsia="微軟正黑體" w:hAnsi="微軟正黑體" w:cs="微軟正黑體"/>
           <w:sz w:val="16"/>
           <w:szCs w:val="16"/>
         </w:rPr>
@@ -182,7 +198,7 @@
       </w:pPr>
       <w:r>
         <w:rPr>
-          <w:rFonts w:ascii="Microsoft JhengHei" w:eastAsia="Microsoft JhengHei" w:hAnsi="Microsoft JhengHei" w:cs="Microsoft JhengHei"/>
+          <w:rFonts w:ascii="微軟正黑體" w:eastAsia="微軟正黑體" w:hAnsi="微軟正黑體" w:cs="微軟正黑體"/>
           <w:sz w:val="16"/>
           <w:szCs w:val="16"/>
         </w:rPr>
@@ -201,7 +217,7 @@
       </w:pPr>
       <w:r>
         <w:rPr>
-          <w:rFonts w:ascii="Microsoft JhengHei" w:eastAsia="Microsoft JhengHei" w:hAnsi="Microsoft JhengHei" w:cs="Microsoft JhengHei"/>
+          <w:rFonts w:ascii="微軟正黑體" w:eastAsia="微軟正黑體" w:hAnsi="微軟正黑體" w:cs="微軟正黑體"/>
           <w:sz w:val="16"/>
           <w:szCs w:val="16"/>
         </w:rPr>
@@ -219,7 +235,7 @@
       </w:pPr>
       <w:r>
         <w:rPr>
-          <w:rFonts w:ascii="Microsoft JhengHei" w:eastAsia="Microsoft JhengHei" w:hAnsi="Microsoft JhengHei" w:cs="Microsoft JhengHei"/>
+          <w:rFonts w:ascii="微軟正黑體" w:eastAsia="微軟正黑體" w:hAnsi="微軟正黑體" w:cs="微軟正黑體"/>
           <w:sz w:val="16"/>
           <w:szCs w:val="16"/>
         </w:rPr>
@@ -232,7 +248,7 @@
         <w:ind w:left="551" w:right="4970" w:hanging="566"/>
         <w:jc w:val="both"/>
         <w:rPr>
-          <w:rFonts w:ascii="Microsoft JhengHei" w:eastAsia="Microsoft JhengHei" w:hAnsi="Microsoft JhengHei" w:cs="Microsoft JhengHei"/>
+          <w:rFonts w:ascii="微軟正黑體" w:eastAsia="微軟正黑體" w:hAnsi="微軟正黑體" w:cs="微軟正黑體"/>
           <w:sz w:val="16"/>
           <w:szCs w:val="16"/>
           <w:u w:val="single" w:color="000000"/>
@@ -240,7 +256,7 @@
       </w:pPr>
       <w:r>
         <w:rPr>
-          <w:rFonts w:ascii="Microsoft JhengHei" w:eastAsia="Microsoft JhengHei" w:hAnsi="Microsoft JhengHei" w:cs="Microsoft JhengHei"/>
+          <w:rFonts w:ascii="微軟正黑體" w:eastAsia="微軟正黑體" w:hAnsi="微軟正黑體" w:cs="微軟正黑體"/>
           <w:sz w:val="16"/>
           <w:szCs w:val="16"/>
         </w:rPr>
@@ -248,7 +264,7 @@
       </w:r>
       <w:r>
         <w:rPr>
-          <w:rFonts w:ascii="Microsoft JhengHei" w:eastAsia="Microsoft JhengHei" w:hAnsi="Microsoft JhengHei" w:cs="Microsoft JhengHei"/>
+          <w:rFonts w:ascii="微軟正黑體" w:eastAsia="微軟正黑體" w:hAnsi="微軟正黑體" w:cs="微軟正黑體"/>
           <w:sz w:val="16"/>
           <w:szCs w:val="16"/>
           <w:u w:val="single" w:color="000000"/>
@@ -268,7 +284,7 @@
       </w:pPr>
       <w:r>
         <w:rPr>
-          <w:rFonts w:ascii="Microsoft JhengHei" w:eastAsia="Microsoft JhengHei" w:hAnsi="Microsoft JhengHei" w:cs="Microsoft JhengHei"/>
+          <w:rFonts w:ascii="微軟正黑體" w:eastAsia="微軟正黑體" w:hAnsi="微軟正黑體" w:cs="微軟正黑體"/>
           <w:sz w:val="16"/>
           <w:szCs w:val="16"/>
         </w:rPr>
@@ -276,7 +292,7 @@
       </w:r>
       <w:r>
         <w:rPr>
-          <w:rFonts w:ascii="Microsoft JhengHei" w:eastAsia="Microsoft JhengHei" w:hAnsi="Microsoft JhengHei" w:cs="Microsoft JhengHei"/>
+          <w:rFonts w:ascii="微軟正黑體" w:eastAsia="微軟正黑體" w:hAnsi="微軟正黑體" w:cs="微軟正黑體"/>
           <w:b/>
           <w:bCs/>
           <w:sz w:val="16"/>
@@ -286,7 +302,7 @@
       </w:r>
       <w:r>
         <w:rPr>
-          <w:rFonts w:ascii="Microsoft JhengHei" w:eastAsia="Microsoft JhengHei" w:hAnsi="Microsoft JhengHei" w:cs="Microsoft JhengHei"/>
+          <w:rFonts w:ascii="微軟正黑體" w:eastAsia="微軟正黑體" w:hAnsi="微軟正黑體" w:cs="微軟正黑體"/>
           <w:sz w:val="16"/>
           <w:szCs w:val="16"/>
         </w:rPr>
@@ -307,7 +323,7 @@
       </w:pPr>
       <w:r>
         <w:rPr>
-          <w:rFonts w:ascii="Microsoft JhengHei" w:eastAsia="Microsoft JhengHei" w:hAnsi="Microsoft JhengHei" w:cs="Microsoft JhengHei"/>
+          <w:rFonts w:ascii="微軟正黑體" w:eastAsia="微軟正黑體" w:hAnsi="微軟正黑體" w:cs="微軟正黑體"/>
           <w:sz w:val="16"/>
           <w:szCs w:val="16"/>
         </w:rPr>
@@ -315,7 +331,7 @@
       </w:r>
       <w:r>
         <w:rPr>
-          <w:rFonts w:ascii="Microsoft JhengHei" w:eastAsia="Microsoft JhengHei" w:hAnsi="Microsoft JhengHei" w:cs="Microsoft JhengHei"/>
+          <w:rFonts w:ascii="微軟正黑體" w:eastAsia="微軟正黑體" w:hAnsi="微軟正黑體" w:cs="微軟正黑體"/>
           <w:sz w:val="16"/>
           <w:szCs w:val="16"/>
         </w:rPr>
@@ -323,7 +339,7 @@
       </w:r>
       <w:r>
         <w:rPr>
-          <w:rFonts w:ascii="Microsoft JhengHei" w:eastAsia="Microsoft JhengHei" w:hAnsi="Microsoft JhengHei" w:cs="Microsoft JhengHei"/>
+          <w:rFonts w:ascii="微軟正黑體" w:eastAsia="微軟正黑體" w:hAnsi="微軟正黑體" w:cs="微軟正黑體"/>
           <w:sz w:val="16"/>
           <w:szCs w:val="16"/>
         </w:rPr>
@@ -341,7 +357,7 @@
       </w:pPr>
       <w:r>
         <w:rPr>
-          <w:rFonts w:ascii="Microsoft JhengHei" w:eastAsia="Microsoft JhengHei" w:hAnsi="Microsoft JhengHei" w:cs="Microsoft JhengHei"/>
+          <w:rFonts w:ascii="微軟正黑體" w:eastAsia="微軟正黑體" w:hAnsi="微軟正黑體" w:cs="微軟正黑體"/>
           <w:sz w:val="16"/>
           <w:szCs w:val="16"/>
         </w:rPr>
@@ -360,7 +376,7 @@
       </w:pPr>
       <w:r>
         <w:rPr>
-          <w:rFonts w:ascii="Microsoft JhengHei" w:eastAsia="Microsoft JhengHei" w:hAnsi="Microsoft JhengHei" w:cs="Microsoft JhengHei"/>
+          <w:rFonts w:ascii="微軟正黑體" w:eastAsia="微軟正黑體" w:hAnsi="微軟正黑體" w:cs="微軟正黑體"/>
           <w:sz w:val="16"/>
           <w:szCs w:val="16"/>
         </w:rPr>
@@ -368,7 +384,7 @@
       </w:r>
       <w:r>
         <w:rPr>
-          <w:rFonts w:ascii="Microsoft JhengHei" w:eastAsia="Microsoft JhengHei" w:hAnsi="Microsoft JhengHei" w:cs="Microsoft JhengHei"/>
+          <w:rFonts w:ascii="微軟正黑體" w:eastAsia="微軟正黑體" w:hAnsi="微軟正黑體" w:cs="微軟正黑體"/>
           <w:sz w:val="16"/>
           <w:szCs w:val="16"/>
           <w:u w:val="single" w:color="000000"/>
@@ -377,7 +393,7 @@
       </w:r>
       <w:r>
         <w:rPr>
-          <w:rFonts w:ascii="Microsoft JhengHei" w:eastAsia="Microsoft JhengHei" w:hAnsi="Microsoft JhengHei" w:cs="Microsoft JhengHei"/>
+          <w:rFonts w:ascii="微軟正黑體" w:eastAsia="微軟正黑體" w:hAnsi="微軟正黑體" w:cs="微軟正黑體"/>
           <w:sz w:val="16"/>
           <w:szCs w:val="16"/>
         </w:rPr>
@@ -400,7 +416,7 @@
       </w:pPr>
       <w:r>
         <w:rPr>
-          <w:rFonts w:ascii="Microsoft JhengHei" w:eastAsia="Microsoft JhengHei" w:hAnsi="Microsoft JhengHei" w:cs="Microsoft JhengHei"/>
+          <w:rFonts w:ascii="微軟正黑體" w:eastAsia="微軟正黑體" w:hAnsi="微軟正黑體" w:cs="微軟正黑體"/>
           <w:color w:val="222222"/>
           <w:sz w:val="16"/>
           <w:szCs w:val="16"/>
@@ -409,7 +425,7 @@
       </w:r>
       <w:r>
         <w:rPr>
-          <w:rFonts w:ascii="Microsoft JhengHei" w:eastAsia="Microsoft JhengHei" w:hAnsi="Microsoft JhengHei" w:cs="Microsoft JhengHei"/>
+          <w:rFonts w:ascii="微軟正黑體" w:eastAsia="微軟正黑體" w:hAnsi="微軟正黑體" w:cs="微軟正黑體"/>
           <w:sz w:val="16"/>
           <w:szCs w:val="16"/>
         </w:rPr>
@@ -417,7 +433,7 @@
       </w:r>
       <w:r>
         <w:rPr>
-          <w:rFonts w:ascii="Microsoft JhengHei" w:eastAsia="Microsoft JhengHei" w:hAnsi="Microsoft JhengHei" w:cs="Microsoft JhengHei"/>
+          <w:rFonts w:ascii="微軟正黑體" w:eastAsia="微軟正黑體" w:hAnsi="微軟正黑體" w:cs="微軟正黑體"/>
           <w:b/>
           <w:bCs/>
           <w:sz w:val="16"/>
@@ -427,7 +443,7 @@
       </w:r>
       <w:r>
         <w:rPr>
-          <w:rFonts w:ascii="Microsoft JhengHei" w:eastAsia="Microsoft JhengHei" w:hAnsi="Microsoft JhengHei" w:cs="Microsoft JhengHei"/>
+          <w:rFonts w:ascii="微軟正黑體" w:eastAsia="微軟正黑體" w:hAnsi="微軟正黑體" w:cs="微軟正黑體"/>
           <w:sz w:val="16"/>
           <w:szCs w:val="16"/>
         </w:rPr>
@@ -435,7 +451,7 @@
       </w:r>
       <w:r>
         <w:rPr>
-          <w:rFonts w:ascii="Microsoft JhengHei" w:eastAsia="Microsoft JhengHei" w:hAnsi="Microsoft JhengHei" w:cs="Microsoft JhengHei"/>
+          <w:rFonts w:ascii="微軟正黑體" w:eastAsia="微軟正黑體" w:hAnsi="微軟正黑體" w:cs="微軟正黑體"/>
           <w:b/>
           <w:bCs/>
           <w:sz w:val="16"/>
@@ -445,7 +461,7 @@
       </w:r>
       <w:r>
         <w:rPr>
-          <w:rFonts w:ascii="Microsoft JhengHei" w:eastAsia="Microsoft JhengHei" w:hAnsi="Microsoft JhengHei" w:cs="Microsoft JhengHei"/>
+          <w:rFonts w:ascii="微軟正黑體" w:eastAsia="微軟正黑體" w:hAnsi="微軟正黑體" w:cs="微軟正黑體"/>
           <w:sz w:val="16"/>
           <w:szCs w:val="16"/>
         </w:rPr>
@@ -453,7 +469,7 @@
       </w:r>
       <w:r>
         <w:rPr>
-          <w:rFonts w:ascii="Microsoft JhengHei" w:eastAsia="Microsoft JhengHei" w:hAnsi="Microsoft JhengHei" w:cs="Microsoft JhengHei"/>
+          <w:rFonts w:ascii="微軟正黑體" w:eastAsia="微軟正黑體" w:hAnsi="微軟正黑體" w:cs="微軟正黑體"/>
           <w:b/>
           <w:bCs/>
           <w:sz w:val="16"/>
@@ -463,7 +479,7 @@
       </w:r>
       <w:r>
         <w:rPr>
-          <w:rFonts w:ascii="Microsoft JhengHei" w:eastAsia="Microsoft JhengHei" w:hAnsi="Microsoft JhengHei" w:cs="Microsoft JhengHei"/>
+          <w:rFonts w:ascii="微軟正黑體" w:eastAsia="微軟正黑體" w:hAnsi="微軟正黑體" w:cs="微軟正黑體"/>
           <w:b/>
           <w:bCs/>
           <w:color w:val="222222"/>
@@ -474,7 +490,7 @@
       </w:r>
       <w:r>
         <w:rPr>
-          <w:rFonts w:ascii="Microsoft JhengHei" w:eastAsia="Microsoft JhengHei" w:hAnsi="Microsoft JhengHei" w:cs="Microsoft JhengHei"/>
+          <w:rFonts w:ascii="微軟正黑體" w:eastAsia="微軟正黑體" w:hAnsi="微軟正黑體" w:cs="微軟正黑體"/>
           <w:b/>
           <w:bCs/>
           <w:sz w:val="16"/>
@@ -484,7 +500,7 @@
       </w:r>
       <w:r>
         <w:rPr>
-          <w:rFonts w:ascii="Microsoft JhengHei" w:eastAsia="Microsoft JhengHei" w:hAnsi="Microsoft JhengHei" w:cs="Microsoft JhengHei"/>
+          <w:rFonts w:ascii="微軟正黑體" w:eastAsia="微軟正黑體" w:hAnsi="微軟正黑體" w:cs="微軟正黑體"/>
           <w:sz w:val="16"/>
           <w:szCs w:val="16"/>
         </w:rPr>
@@ -507,7 +523,7 @@
       </w:pPr>
       <w:r>
         <w:rPr>
-          <w:rFonts w:ascii="Microsoft JhengHei" w:eastAsia="Microsoft JhengHei" w:hAnsi="Microsoft JhengHei" w:cs="Microsoft JhengHei"/>
+          <w:rFonts w:ascii="微軟正黑體" w:eastAsia="微軟正黑體" w:hAnsi="微軟正黑體" w:cs="微軟正黑體"/>
           <w:sz w:val="16"/>
           <w:szCs w:val="16"/>
         </w:rPr>
@@ -515,7 +531,7 @@
       </w:r>
       <w:r>
         <w:rPr>
-          <w:rFonts w:ascii="Microsoft JhengHei" w:eastAsia="Microsoft JhengHei" w:hAnsi="Microsoft JhengHei" w:cs="Microsoft JhengHei"/>
+          <w:rFonts w:ascii="微軟正黑體" w:eastAsia="微軟正黑體" w:hAnsi="微軟正黑體" w:cs="微軟正黑體"/>
           <w:color w:val="222222"/>
           <w:sz w:val="16"/>
           <w:szCs w:val="16"/>
@@ -524,7 +540,7 @@
       </w:r>
       <w:r>
         <w:rPr>
-          <w:rFonts w:ascii="Microsoft JhengHei" w:eastAsia="Microsoft JhengHei" w:hAnsi="Microsoft JhengHei" w:cs="Microsoft JhengHei"/>
+          <w:rFonts w:ascii="微軟正黑體" w:eastAsia="微軟正黑體" w:hAnsi="微軟正黑體" w:cs="微軟正黑體"/>
           <w:sz w:val="16"/>
           <w:szCs w:val="16"/>
         </w:rPr>
@@ -547,7 +563,7 @@
       </w:pPr>
       <w:r>
         <w:rPr>
-          <w:rFonts w:ascii="Microsoft JhengHei" w:eastAsia="Microsoft JhengHei" w:hAnsi="Microsoft JhengHei" w:cs="Microsoft JhengHei"/>
+          <w:rFonts w:ascii="微軟正黑體" w:eastAsia="微軟正黑體" w:hAnsi="微軟正黑體" w:cs="微軟正黑體"/>
           <w:sz w:val="16"/>
           <w:szCs w:val="16"/>
         </w:rPr>
@@ -555,7 +571,7 @@
       </w:r>
       <w:r>
         <w:rPr>
-          <w:rFonts w:ascii="Microsoft JhengHei" w:eastAsia="Microsoft JhengHei" w:hAnsi="Microsoft JhengHei" w:cs="Microsoft JhengHei"/>
+          <w:rFonts w:ascii="微軟正黑體" w:eastAsia="微軟正黑體" w:hAnsi="微軟正黑體" w:cs="微軟正黑體"/>
           <w:b/>
           <w:bCs/>
           <w:sz w:val="16"/>
@@ -565,7 +581,7 @@
       </w:r>
       <w:r>
         <w:rPr>
-          <w:rFonts w:ascii="Microsoft JhengHei" w:eastAsia="Microsoft JhengHei" w:hAnsi="Microsoft JhengHei" w:cs="Microsoft JhengHei"/>
+          <w:rFonts w:ascii="微軟正黑體" w:eastAsia="微軟正黑體" w:hAnsi="微軟正黑體" w:cs="微軟正黑體"/>
           <w:sz w:val="16"/>
           <w:szCs w:val="16"/>
         </w:rPr>
@@ -582,7 +598,7 @@
       </w:pPr>
       <w:r>
         <w:rPr>
-          <w:rFonts w:ascii="Microsoft JhengHei" w:eastAsia="Microsoft JhengHei" w:hAnsi="Microsoft JhengHei" w:cs="Microsoft JhengHei"/>
+          <w:rFonts w:ascii="微軟正黑體" w:eastAsia="微軟正黑體" w:hAnsi="微軟正黑體" w:cs="微軟正黑體"/>
           <w:sz w:val="16"/>
           <w:szCs w:val="16"/>
         </w:rPr>
@@ -601,7 +617,7 @@
       </w:pPr>
       <w:r>
         <w:rPr>
-          <w:rFonts w:ascii="Microsoft JhengHei" w:eastAsia="Microsoft JhengHei" w:hAnsi="Microsoft JhengHei" w:cs="Microsoft JhengHei"/>
+          <w:rFonts w:ascii="微軟正黑體" w:eastAsia="微軟正黑體" w:hAnsi="微軟正黑體" w:cs="微軟正黑體"/>
           <w:b/>
           <w:bCs/>
           <w:sz w:val="16"/>
@@ -611,7 +627,7 @@
       </w:r>
       <w:r>
         <w:rPr>
-          <w:rFonts w:ascii="Microsoft JhengHei" w:eastAsia="Microsoft JhengHei" w:hAnsi="Microsoft JhengHei" w:cs="Microsoft JhengHei"/>
+          <w:rFonts w:ascii="微軟正黑體" w:eastAsia="微軟正黑體" w:hAnsi="微軟正黑體" w:cs="微軟正黑體"/>
           <w:sz w:val="16"/>
           <w:szCs w:val="16"/>
         </w:rPr>
@@ -733,7 +749,23 @@
           <w:sz w:val="16"/>
           <w:szCs w:val="16"/>
         </w:rPr>
-        <w:t xml:space="preserve"> Building, 3/F., 38 Pier Road, Hong Kong. Please also write the “</w:t>
+        <w:t xml:space="preserve"> Building</w:t>
+      </w:r>
+      <w:r>
+        <w:rPr>
+          <w:rFonts w:ascii="Times New Roman" w:eastAsia="Times New Roman" w:hAnsi="Times New Roman" w:cs="Times New Roman"/>
+          <w:sz w:val="16"/>
+          <w:szCs w:val="16"/>
+        </w:rPr>
+        <w:t xml:space="preserve"> Shroff Office</w:t>
+      </w:r>
+      <w:r>
+        <w:rPr>
+          <w:rFonts w:ascii="Times New Roman" w:eastAsia="Times New Roman" w:hAnsi="Times New Roman" w:cs="Times New Roman"/>
+          <w:sz w:val="16"/>
+          <w:szCs w:val="16"/>
+        </w:rPr>
+        <w:t>, 3/F., 38 Pier Road, Hong Kong. Please also write the “</w:t>
       </w:r>
       <w:r>
         <w:rPr>
@@ -844,8 +876,6 @@
         </w:rPr>
         <w:t xml:space="preserve"> </w:t>
       </w:r>
-      <w:bookmarkStart w:id="0" w:name="_GoBack"/>
-      <w:bookmarkEnd w:id="0"/>
     </w:p>
     <w:p>
       <w:pPr>
@@ -1162,7 +1192,7 @@
       </w:pPr>
       <w:r>
         <w:rPr>
-          <w:rFonts w:ascii="Microsoft JhengHei" w:eastAsia="Microsoft JhengHei" w:hAnsi="Microsoft JhengHei" w:cs="Microsoft JhengHei"/>
+          <w:rFonts w:ascii="微軟正黑體" w:eastAsia="微軟正黑體" w:hAnsi="微軟正黑體" w:cs="微軟正黑體"/>
           <w:sz w:val="16"/>
           <w:szCs w:val="16"/>
         </w:rPr>
@@ -1214,7 +1244,7 @@
 </file>
 
 <file path=word/endnotes.xml><?xml version="1.0" encoding="utf-8"?>
-<w:endnotes xmlns:wpc="http://schemas.microsoft.com/office/word/2010/wordprocessingCanvas" xmlns:cx="http://schemas.microsoft.com/office/drawing/2014/chartex" xmlns:cx1="http://schemas.microsoft.com/office/drawing/2015/9/8/chartex" xmlns:cx2="http://schemas.microsoft.com/office/drawing/2015/10/21/chartex" xmlns:cx3="http://schemas.microsoft.com/office/drawing/2016/5/9/chartex" xmlns:cx4="http://schemas.microsoft.com/office/drawing/2016/5/10/chartex" xmlns:cx5="http://schemas.microsoft.com/office/drawing/2016/5/11/chartex" xmlns:cx6="http://schemas.microsoft.com/office/drawing/2016/5/12/chartex" xmlns:cx7="http://schemas.microsoft.com/office/drawing/2016/5/13/chartex" xmlns:cx8="http://schemas.microsoft.com/office/drawing/2016/5/14/chartex" xmlns:mc="http://schemas.openxmlformats.org/markup-compatibility/2006" xmlns:aink="http://schemas.microsoft.com/office/drawing/2016/ink" xmlns:am3d="http://schemas.microsoft.com/office/drawing/2017/model3d" xmlns:o="urn:schemas-microsoft-com:office:office" xmlns:r="http://schemas.openxmlformats.org/officeDocument/2006/relationships" xmlns:m="http://schemas.openxmlformats.org/officeDocument/2006/math" xmlns:v="urn:schemas-microsoft-com:vml" xmlns:wp14="http://schemas.microsoft.com/office/word/2010/wordprocessingDrawing" xmlns:wp="http://schemas.openxmlformats.org/drawingml/2006/wordprocessingDrawing" xmlns:w10="urn:schemas-microsoft-com:office:word" xmlns:w="http://schemas.openxmlformats.org/wordprocessingml/2006/main" xmlns:w14="http://schemas.microsoft.com/office/word/2010/wordml" xmlns:w15="http://schemas.microsoft.com/office/word/2012/wordml" xmlns:w16cid="http://schemas.microsoft.com/office/word/2016/wordml/cid" xmlns:w16se="http://schemas.microsoft.com/office/word/2015/wordml/symex" xmlns:wpg="http://schemas.microsoft.com/office/word/2010/wordprocessingGroup" xmlns:wpi="http://schemas.microsoft.com/office/word/2010/wordprocessingInk" xmlns:wne="http://schemas.microsoft.com/office/word/2006/wordml" xmlns:wps="http://schemas.microsoft.com/office/word/2010/wordprocessingShape" mc:Ignorable="w14 w15 w16se w16cid wp14">
+<w:endnotes xmlns:wpc="http://schemas.microsoft.com/office/word/2010/wordprocessingCanvas" xmlns:cx="http://schemas.microsoft.com/office/drawing/2014/chartex" xmlns:cx1="http://schemas.microsoft.com/office/drawing/2015/9/8/chartex" xmlns:cx2="http://schemas.microsoft.com/office/drawing/2015/10/21/chartex" xmlns:cx3="http://schemas.microsoft.com/office/drawing/2016/5/9/chartex" xmlns:cx4="http://schemas.microsoft.com/office/drawing/2016/5/10/chartex" xmlns:cx5="http://schemas.microsoft.com/office/drawing/2016/5/11/chartex" xmlns:cx6="http://schemas.microsoft.com/office/drawing/2016/5/12/chartex" xmlns:cx7="http://schemas.microsoft.com/office/drawing/2016/5/13/chartex" xmlns:cx8="http://schemas.microsoft.com/office/drawing/2016/5/14/chartex" xmlns:mc="http://schemas.openxmlformats.org/markup-compatibility/2006" xmlns:aink="http://schemas.microsoft.com/office/drawing/2016/ink" xmlns:am3d="http://schemas.microsoft.com/office/drawing/2017/model3d" xmlns:o="urn:schemas-microsoft-com:office:office" xmlns:r="http://schemas.openxmlformats.org/officeDocument/2006/relationships" xmlns:m="http://schemas.openxmlformats.org/officeDocument/2006/math" xmlns:v="urn:schemas-microsoft-com:vml" xmlns:wp14="http://schemas.microsoft.com/office/word/2010/wordprocessingDrawing" xmlns:wp="http://schemas.openxmlformats.org/drawingml/2006/wordprocessingDrawing" xmlns:w10="urn:schemas-microsoft-com:office:word" xmlns:w="http://schemas.openxmlformats.org/wordprocessingml/2006/main" xmlns:w14="http://schemas.microsoft.com/office/word/2010/wordml" xmlns:w15="http://schemas.microsoft.com/office/word/2012/wordml" xmlns:w16cex="http://schemas.microsoft.com/office/word/2018/wordml/cex" xmlns:w16cid="http://schemas.microsoft.com/office/word/2016/wordml/cid" xmlns:w16="http://schemas.microsoft.com/office/word/2018/wordml" xmlns:w16se="http://schemas.microsoft.com/office/word/2015/wordml/symex" xmlns:wpg="http://schemas.microsoft.com/office/word/2010/wordprocessingGroup" xmlns:wpi="http://schemas.microsoft.com/office/word/2010/wordprocessingInk" xmlns:wne="http://schemas.microsoft.com/office/word/2006/wordml" xmlns:wps="http://schemas.microsoft.com/office/word/2010/wordprocessingShape" mc:Ignorable="w14 w15 w16se w16cid w16 w16cex wp14">
   <w:endnote w:type="separator" w:id="-1">
     <w:p>
       <w:pPr>
@@ -1239,7 +1269,7 @@
 </file>
 
 <file path=word/footnotes.xml><?xml version="1.0" encoding="utf-8"?>
-<w:footnotes xmlns:wpc="http://schemas.microsoft.com/office/word/2010/wordprocessingCanvas" xmlns:cx="http://schemas.microsoft.com/office/drawing/2014/chartex" xmlns:cx1="http://schemas.microsoft.com/office/drawing/2015/9/8/chartex" xmlns:cx2="http://schemas.microsoft.com/office/drawing/2015/10/21/chartex" xmlns:cx3="http://schemas.microsoft.com/office/drawing/2016/5/9/chartex" xmlns:cx4="http://schemas.microsoft.com/office/drawing/2016/5/10/chartex" xmlns:cx5="http://schemas.microsoft.com/office/drawing/2016/5/11/chartex" xmlns:cx6="http://schemas.microsoft.com/office/drawing/2016/5/12/chartex" xmlns:cx7="http://schemas.microsoft.com/office/drawing/2016/5/13/chartex" xmlns:cx8="http://schemas.microsoft.com/office/drawing/2016/5/14/chartex" xmlns:mc="http://schemas.openxmlformats.org/markup-compatibility/2006" xmlns:aink="http://schemas.microsoft.com/office/drawing/2016/ink" xmlns:am3d="http://schemas.microsoft.com/office/drawing/2017/model3d" xmlns:o="urn:schemas-microsoft-com:office:office" xmlns:r="http://schemas.openxmlformats.org/officeDocument/2006/relationships" xmlns:m="http://schemas.openxmlformats.org/officeDocument/2006/math" xmlns:v="urn:schemas-microsoft-com:vml" xmlns:wp14="http://schemas.microsoft.com/office/word/2010/wordprocessingDrawing" xmlns:wp="http://schemas.openxmlformats.org/drawingml/2006/wordprocessingDrawing" xmlns:w10="urn:schemas-microsoft-com:office:word" xmlns:w="http://schemas.openxmlformats.org/wordprocessingml/2006/main" xmlns:w14="http://schemas.microsoft.com/office/word/2010/wordml" xmlns:w15="http://schemas.microsoft.com/office/word/2012/wordml" xmlns:w16cid="http://schemas.microsoft.com/office/word/2016/wordml/cid" xmlns:w16se="http://schemas.microsoft.com/office/word/2015/wordml/symex" xmlns:wpg="http://schemas.microsoft.com/office/word/2010/wordprocessingGroup" xmlns:wpi="http://schemas.microsoft.com/office/word/2010/wordprocessingInk" xmlns:wne="http://schemas.microsoft.com/office/word/2006/wordml" xmlns:wps="http://schemas.microsoft.com/office/word/2010/wordprocessingShape" mc:Ignorable="w14 w15 w16se w16cid wp14">
+<w:footnotes xmlns:wpc="http://schemas.microsoft.com/office/word/2010/wordprocessingCanvas" xmlns:cx="http://schemas.microsoft.com/office/drawing/2014/chartex" xmlns:cx1="http://schemas.microsoft.com/office/drawing/2015/9/8/chartex" xmlns:cx2="http://schemas.microsoft.com/office/drawing/2015/10/21/chartex" xmlns:cx3="http://schemas.microsoft.com/office/drawing/2016/5/9/chartex" xmlns:cx4="http://schemas.microsoft.com/office/drawing/2016/5/10/chartex" xmlns:cx5="http://schemas.microsoft.com/office/drawing/2016/5/11/chartex" xmlns:cx6="http://schemas.microsoft.com/office/drawing/2016/5/12/chartex" xmlns:cx7="http://schemas.microsoft.com/office/drawing/2016/5/13/chartex" xmlns:cx8="http://schemas.microsoft.com/office/drawing/2016/5/14/chartex" xmlns:mc="http://schemas.openxmlformats.org/markup-compatibility/2006" xmlns:aink="http://schemas.microsoft.com/office/drawing/2016/ink" xmlns:am3d="http://schemas.microsoft.com/office/drawing/2017/model3d" xmlns:o="urn:schemas-microsoft-com:office:office" xmlns:r="http://schemas.openxmlformats.org/officeDocument/2006/relationships" xmlns:m="http://schemas.openxmlformats.org/officeDocument/2006/math" xmlns:v="urn:schemas-microsoft-com:vml" xmlns:wp14="http://schemas.microsoft.com/office/word/2010/wordprocessingDrawing" xmlns:wp="http://schemas.openxmlformats.org/drawingml/2006/wordprocessingDrawing" xmlns:w10="urn:schemas-microsoft-com:office:word" xmlns:w="http://schemas.openxmlformats.org/wordprocessingml/2006/main" xmlns:w14="http://schemas.microsoft.com/office/word/2010/wordml" xmlns:w15="http://schemas.microsoft.com/office/word/2012/wordml" xmlns:w16cex="http://schemas.microsoft.com/office/word/2018/wordml/cex" xmlns:w16cid="http://schemas.microsoft.com/office/word/2016/wordml/cid" xmlns:w16="http://schemas.microsoft.com/office/word/2018/wordml" xmlns:w16se="http://schemas.microsoft.com/office/word/2015/wordml/symex" xmlns:wpg="http://schemas.microsoft.com/office/word/2010/wordprocessingGroup" xmlns:wpi="http://schemas.microsoft.com/office/word/2010/wordprocessingInk" xmlns:wne="http://schemas.microsoft.com/office/word/2006/wordml" xmlns:wps="http://schemas.microsoft.com/office/word/2010/wordprocessingShape" mc:Ignorable="w14 w15 w16se w16cid w16 w16cex wp14">
   <w:footnote w:type="separator" w:id="-1">
     <w:p>
       <w:pPr>
@@ -1264,7 +1294,7 @@
 </file>
 
 <file path=word/numbering.xml><?xml version="1.0" encoding="utf-8"?>
-<w:numbering xmlns:wpc="http://schemas.microsoft.com/office/word/2010/wordprocessingCanvas" xmlns:cx="http://schemas.microsoft.com/office/drawing/2014/chartex" xmlns:cx1="http://schemas.microsoft.com/office/drawing/2015/9/8/chartex" xmlns:cx2="http://schemas.microsoft.com/office/drawing/2015/10/21/chartex" xmlns:cx3="http://schemas.microsoft.com/office/drawing/2016/5/9/chartex" xmlns:cx4="http://schemas.microsoft.com/office/drawing/2016/5/10/chartex" xmlns:cx5="http://schemas.microsoft.com/office/drawing/2016/5/11/chartex" xmlns:cx6="http://schemas.microsoft.com/office/drawing/2016/5/12/chartex" xmlns:cx7="http://schemas.microsoft.com/office/drawing/2016/5/13/chartex" xmlns:cx8="http://schemas.microsoft.com/office/drawing/2016/5/14/chartex" xmlns:mc="http://schemas.openxmlformats.org/markup-compatibility/2006" xmlns:aink="http://schemas.microsoft.com/office/drawing/2016/ink" xmlns:am3d="http://schemas.microsoft.com/office/drawing/2017/model3d" xmlns:o="urn:schemas-microsoft-com:office:office" xmlns:r="http://schemas.openxmlformats.org/officeDocument/2006/relationships" xmlns:m="http://schemas.openxmlformats.org/officeDocument/2006/math" xmlns:v="urn:schemas-microsoft-com:vml" xmlns:wp14="http://schemas.microsoft.com/office/word/2010/wordprocessingDrawing" xmlns:wp="http://schemas.openxmlformats.org/drawingml/2006/wordprocessingDrawing" xmlns:w10="urn:schemas-microsoft-com:office:word" xmlns:w="http://schemas.openxmlformats.org/wordprocessingml/2006/main" xmlns:w14="http://schemas.microsoft.com/office/word/2010/wordml" xmlns:w15="http://schemas.microsoft.com/office/word/2012/wordml" xmlns:w16cid="http://schemas.microsoft.com/office/word/2016/wordml/cid" xmlns:w16se="http://schemas.microsoft.com/office/word/2015/wordml/symex" xmlns:wpg="http://schemas.microsoft.com/office/word/2010/wordprocessingGroup" xmlns:wpi="http://schemas.microsoft.com/office/word/2010/wordprocessingInk" xmlns:wne="http://schemas.microsoft.com/office/word/2006/wordml" xmlns:wps="http://schemas.microsoft.com/office/word/2010/wordprocessingShape" mc:Ignorable="w14 w15 w16se w16cid wp14">
+<w:numbering xmlns:wpc="http://schemas.microsoft.com/office/word/2010/wordprocessingCanvas" xmlns:cx="http://schemas.microsoft.com/office/drawing/2014/chartex" xmlns:cx1="http://schemas.microsoft.com/office/drawing/2015/9/8/chartex" xmlns:cx2="http://schemas.microsoft.com/office/drawing/2015/10/21/chartex" xmlns:cx3="http://schemas.microsoft.com/office/drawing/2016/5/9/chartex" xmlns:cx4="http://schemas.microsoft.com/office/drawing/2016/5/10/chartex" xmlns:cx5="http://schemas.microsoft.com/office/drawing/2016/5/11/chartex" xmlns:cx6="http://schemas.microsoft.com/office/drawing/2016/5/12/chartex" xmlns:cx7="http://schemas.microsoft.com/office/drawing/2016/5/13/chartex" xmlns:cx8="http://schemas.microsoft.com/office/drawing/2016/5/14/chartex" xmlns:mc="http://schemas.openxmlformats.org/markup-compatibility/2006" xmlns:aink="http://schemas.microsoft.com/office/drawing/2016/ink" xmlns:am3d="http://schemas.microsoft.com/office/drawing/2017/model3d" xmlns:o="urn:schemas-microsoft-com:office:office" xmlns:r="http://schemas.openxmlformats.org/officeDocument/2006/relationships" xmlns:m="http://schemas.openxmlformats.org/officeDocument/2006/math" xmlns:v="urn:schemas-microsoft-com:vml" xmlns:wp14="http://schemas.microsoft.com/office/word/2010/wordprocessingDrawing" xmlns:wp="http://schemas.openxmlformats.org/drawingml/2006/wordprocessingDrawing" xmlns:w10="urn:schemas-microsoft-com:office:word" xmlns:w="http://schemas.openxmlformats.org/wordprocessingml/2006/main" xmlns:w14="http://schemas.microsoft.com/office/word/2010/wordml" xmlns:w15="http://schemas.microsoft.com/office/word/2012/wordml" xmlns:w16cex="http://schemas.microsoft.com/office/word/2018/wordml/cex" xmlns:w16cid="http://schemas.microsoft.com/office/word/2016/wordml/cid" xmlns:w16="http://schemas.microsoft.com/office/word/2018/wordml" xmlns:w16se="http://schemas.microsoft.com/office/word/2015/wordml/symex" xmlns:wpg="http://schemas.microsoft.com/office/word/2010/wordprocessingGroup" xmlns:wpi="http://schemas.microsoft.com/office/word/2010/wordprocessingInk" xmlns:wne="http://schemas.microsoft.com/office/word/2006/wordml" xmlns:wps="http://schemas.microsoft.com/office/word/2010/wordprocessingShape" mc:Ignorable="w14 w15 w16se w16cid w16 w16cex wp14">
   <w:abstractNum w:abstractNumId="0" w15:restartNumberingAfterBreak="0">
     <w:nsid w:val="0957049A"/>
     <w:multiLevelType w:val="hybridMultilevel"/>
@@ -1278,7 +1308,7 @@
         <w:ind w:left="994"/>
       </w:pPr>
       <w:rPr>
-        <w:rFonts w:ascii="Microsoft JhengHei" w:eastAsia="Microsoft JhengHei" w:hAnsi="Microsoft JhengHei" w:cs="Microsoft JhengHei"/>
+        <w:rFonts w:ascii="微軟正黑體" w:eastAsia="微軟正黑體" w:hAnsi="微軟正黑體" w:cs="微軟正黑體"/>
         <w:b w:val="0"/>
         <w:i w:val="0"/>
         <w:strike w:val="0"/>
@@ -1301,7 +1331,7 @@
         <w:ind w:left="1714"/>
       </w:pPr>
       <w:rPr>
-        <w:rFonts w:ascii="Microsoft JhengHei" w:eastAsia="Microsoft JhengHei" w:hAnsi="Microsoft JhengHei" w:cs="Microsoft JhengHei"/>
+        <w:rFonts w:ascii="微軟正黑體" w:eastAsia="微軟正黑體" w:hAnsi="微軟正黑體" w:cs="微軟正黑體"/>
         <w:b w:val="0"/>
         <w:i w:val="0"/>
         <w:strike w:val="0"/>
@@ -1324,7 +1354,7 @@
         <w:ind w:left="2434"/>
       </w:pPr>
       <w:rPr>
-        <w:rFonts w:ascii="Microsoft JhengHei" w:eastAsia="Microsoft JhengHei" w:hAnsi="Microsoft JhengHei" w:cs="Microsoft JhengHei"/>
+        <w:rFonts w:ascii="微軟正黑體" w:eastAsia="微軟正黑體" w:hAnsi="微軟正黑體" w:cs="微軟正黑體"/>
         <w:b w:val="0"/>
         <w:i w:val="0"/>
         <w:strike w:val="0"/>
@@ -1347,7 +1377,7 @@
         <w:ind w:left="3154"/>
       </w:pPr>
       <w:rPr>
-        <w:rFonts w:ascii="Microsoft JhengHei" w:eastAsia="Microsoft JhengHei" w:hAnsi="Microsoft JhengHei" w:cs="Microsoft JhengHei"/>
+        <w:rFonts w:ascii="微軟正黑體" w:eastAsia="微軟正黑體" w:hAnsi="微軟正黑體" w:cs="微軟正黑體"/>
         <w:b w:val="0"/>
         <w:i w:val="0"/>
         <w:strike w:val="0"/>
@@ -1370,7 +1400,7 @@
         <w:ind w:left="3874"/>
       </w:pPr>
       <w:rPr>
-        <w:rFonts w:ascii="Microsoft JhengHei" w:eastAsia="Microsoft JhengHei" w:hAnsi="Microsoft JhengHei" w:cs="Microsoft JhengHei"/>
+        <w:rFonts w:ascii="微軟正黑體" w:eastAsia="微軟正黑體" w:hAnsi="微軟正黑體" w:cs="微軟正黑體"/>
         <w:b w:val="0"/>
         <w:i w:val="0"/>
         <w:strike w:val="0"/>
@@ -1393,7 +1423,7 @@
         <w:ind w:left="4594"/>
       </w:pPr>
       <w:rPr>
-        <w:rFonts w:ascii="Microsoft JhengHei" w:eastAsia="Microsoft JhengHei" w:hAnsi="Microsoft JhengHei" w:cs="Microsoft JhengHei"/>
+        <w:rFonts w:ascii="微軟正黑體" w:eastAsia="微軟正黑體" w:hAnsi="微軟正黑體" w:cs="微軟正黑體"/>
         <w:b w:val="0"/>
         <w:i w:val="0"/>
         <w:strike w:val="0"/>
@@ -1416,7 +1446,7 @@
         <w:ind w:left="5314"/>
       </w:pPr>
       <w:rPr>
-        <w:rFonts w:ascii="Microsoft JhengHei" w:eastAsia="Microsoft JhengHei" w:hAnsi="Microsoft JhengHei" w:cs="Microsoft JhengHei"/>
+        <w:rFonts w:ascii="微軟正黑體" w:eastAsia="微軟正黑體" w:hAnsi="微軟正黑體" w:cs="微軟正黑體"/>
         <w:b w:val="0"/>
         <w:i w:val="0"/>
         <w:strike w:val="0"/>
@@ -1439,7 +1469,7 @@
         <w:ind w:left="6034"/>
       </w:pPr>
       <w:rPr>
-        <w:rFonts w:ascii="Microsoft JhengHei" w:eastAsia="Microsoft JhengHei" w:hAnsi="Microsoft JhengHei" w:cs="Microsoft JhengHei"/>
+        <w:rFonts w:ascii="微軟正黑體" w:eastAsia="微軟正黑體" w:hAnsi="微軟正黑體" w:cs="微軟正黑體"/>
         <w:b w:val="0"/>
         <w:i w:val="0"/>
         <w:strike w:val="0"/>
@@ -1462,7 +1492,7 @@
         <w:ind w:left="6754"/>
       </w:pPr>
       <w:rPr>
-        <w:rFonts w:ascii="Microsoft JhengHei" w:eastAsia="Microsoft JhengHei" w:hAnsi="Microsoft JhengHei" w:cs="Microsoft JhengHei"/>
+        <w:rFonts w:ascii="微軟正黑體" w:eastAsia="微軟正黑體" w:hAnsi="微軟正黑體" w:cs="微軟正黑體"/>
         <w:b w:val="0"/>
         <w:i w:val="0"/>
         <w:strike w:val="0"/>
@@ -1914,7 +1944,7 @@
 </file>
 
 <file path=word/styles.xml><?xml version="1.0" encoding="utf-8"?>
-<w:styles xmlns:mc="http://schemas.openxmlformats.org/markup-compatibility/2006" xmlns:r="http://schemas.openxmlformats.org/officeDocument/2006/relationships" xmlns:w="http://schemas.openxmlformats.org/wordprocessingml/2006/main" xmlns:w14="http://schemas.microsoft.com/office/word/2010/wordml" xmlns:w15="http://schemas.microsoft.com/office/word/2012/wordml" xmlns:w16cid="http://schemas.microsoft.com/office/word/2016/wordml/cid" xmlns:w16se="http://schemas.microsoft.com/office/word/2015/wordml/symex" mc:Ignorable="w14 w15 w16se w16cid">
+<w:styles xmlns:mc="http://schemas.openxmlformats.org/markup-compatibility/2006" xmlns:r="http://schemas.openxmlformats.org/officeDocument/2006/relationships" xmlns:w="http://schemas.openxmlformats.org/wordprocessingml/2006/main" xmlns:w14="http://schemas.microsoft.com/office/word/2010/wordml" xmlns:w15="http://schemas.microsoft.com/office/word/2012/wordml" xmlns:w16cex="http://schemas.microsoft.com/office/word/2018/wordml/cex" xmlns:w16cid="http://schemas.microsoft.com/office/word/2016/wordml/cid" xmlns:w16="http://schemas.microsoft.com/office/word/2018/wordml" xmlns:w16se="http://schemas.microsoft.com/office/word/2015/wordml/symex" mc:Ignorable="w14 w15 w16se w16cid w16 w16cex">
   <w:docDefaults>
     <w:rPrDefault>
       <w:rPr>
@@ -1930,7 +1960,7 @@
       </w:pPr>
     </w:pPrDefault>
   </w:docDefaults>
-  <w:latentStyles w:defLockedState="0" w:defUIPriority="99" w:defSemiHidden="0" w:defUnhideWhenUsed="0" w:defQFormat="0" w:count="377">
+  <w:latentStyles w:defLockedState="0" w:defUIPriority="99" w:defSemiHidden="0" w:defUnhideWhenUsed="0" w:defQFormat="0" w:count="376">
     <w:lsdException w:name="Normal" w:uiPriority="0" w:qFormat="1"/>
     <w:lsdException w:name="heading 1" w:uiPriority="9" w:qFormat="1"/>
     <w:lsdException w:name="heading 2" w:semiHidden="1" w:uiPriority="9" w:unhideWhenUsed="1" w:qFormat="1"/>
@@ -2307,7 +2337,6 @@
     <w:lsdException w:name="Hashtag" w:semiHidden="1" w:unhideWhenUsed="1"/>
     <w:lsdException w:name="Unresolved Mention" w:semiHidden="1" w:unhideWhenUsed="1"/>
     <w:lsdException w:name="Smart Link" w:semiHidden="1" w:unhideWhenUsed="1"/>
-    <w:lsdException w:name="Smart Link Error" w:semiHidden="1" w:unhideWhenUsed="1"/>
   </w:latentStyles>
   <w:style w:type="paragraph" w:default="1" w:styleId="Normal">
     <w:name w:val="Normal"/>

</xml_diff>